<commit_message>
started post review process at IOB
</commit_message>
<xml_diff>
--- a/Organismal_paper/Organismal_manuscript_and_code.docx
+++ b/Organismal_paper/Organismal_manuscript_and_code.docx
@@ -154,31 +154,7 @@
         <w:t xml:space="preserve"> </w:t>
       </w:r>
       <w:r>
-        <w:t xml:space="preserve">(Pugh, 1983, 2001; Pugh &amp; Harbison, 1986; Pugh &amp; Youngbluth, 1988; Hissmann, 2005; Haddock</w:t>
-      </w:r>
-      <w:r>
-        <w:t xml:space="preserve"> </w:t>
-      </w:r>
-      <w:r>
-        <w:rPr>
-          <w:i/>
-        </w:rPr>
-        <w:t xml:space="preserve">et al.</w:t>
-      </w:r>
-      <w:r>
-        <w:t xml:space="preserve">, 2005; Dunn</w:t>
-      </w:r>
-      <w:r>
-        <w:t xml:space="preserve"> </w:t>
-      </w:r>
-      <w:r>
-        <w:rPr>
-          <w:i/>
-        </w:rPr>
-        <w:t xml:space="preserve">et al.</w:t>
-      </w:r>
-      <w:r>
-        <w:t xml:space="preserve">, 2005; Bardi &amp; Marques, 2007; Pugh &amp; Haddock, 2010; Pugh &amp; Baxter, 2014)</w:t>
+        <w:t xml:space="preserve">(Pugh 1983, 2001; Pugh and Harbison 1986; Pugh and Youngbluth 1988; Dunn et al. 2005; Haddock et al. 2005; Hissmann 2005; Bardi and Marques 2007; Pugh and Haddock 2010; Pugh and Baxter 2014)</w:t>
       </w:r>
       <w:r>
         <w:t xml:space="preserve">, which has been elegantly synthesized in detailed synopses</w:t>
@@ -187,7 +163,7 @@
         <w:t xml:space="preserve"> </w:t>
       </w:r>
       <w:r>
-        <w:t xml:space="preserve">(Totton &amp; Bargmann, 1965; Mapstone, 2014)</w:t>
+        <w:t xml:space="preserve">(Totton and Bargmann 1965; Mapstone 2014)</w:t>
       </w:r>
       <w:r>
         <w:t xml:space="preserve">. In addition, recent advances in phylogenetic analyses of siphonophores</w:t>
@@ -196,31 +172,7 @@
         <w:t xml:space="preserve"> </w:t>
       </w:r>
       <w:r>
-        <w:t xml:space="preserve">(Munro</w:t>
-      </w:r>
-      <w:r>
-        <w:t xml:space="preserve"> </w:t>
-      </w:r>
-      <w:r>
-        <w:rPr>
-          <w:i/>
-        </w:rPr>
-        <w:t xml:space="preserve">et al.</w:t>
-      </w:r>
-      <w:r>
-        <w:t xml:space="preserve">, 2018; Damian-Serrano</w:t>
-      </w:r>
-      <w:r>
-        <w:t xml:space="preserve"> </w:t>
-      </w:r>
-      <w:r>
-        <w:rPr>
-          <w:i/>
-        </w:rPr>
-        <w:t xml:space="preserve">et al.</w:t>
-      </w:r>
-      <w:r>
-        <w:t xml:space="preserve">, 2020)</w:t>
+        <w:t xml:space="preserve">(Munro et al. 2018; Damian-Serrano et al. 2020)</w:t>
       </w:r>
       <w:r>
         <w:t xml:space="preserve"> </w:t>
@@ -298,22 +250,7 @@
         <w:t xml:space="preserve"> </w:t>
       </w:r>
       <w:r>
-        <w:t xml:space="preserve">Damian-Serrano</w:t>
-      </w:r>
-      <w:r>
-        <w:t xml:space="preserve"> </w:t>
-      </w:r>
-      <w:r>
-        <w:rPr>
-          <w:i/>
-        </w:rPr>
-        <w:t xml:space="preserve">et al.</w:t>
-      </w:r>
-      <w:r>
-        <w:t xml:space="preserve"> </w:t>
-      </w:r>
-      <w:r>
-        <w:t xml:space="preserve">(2020)</w:t>
+        <w:t xml:space="preserve">Damian-Serrano et al. (2020)</w:t>
       </w:r>
       <w:r>
         <w:t xml:space="preserve">, we collected the most extensive morphological dataset on siphonophore tentilla and nematocysts using state-of-the-art microscopy techniques, and expanded the taxon sampling of the phylogeny to disentangle the evolutionary history. The analyses we carried out led to novel, generalizable insights into the evolution of predatory specialization. The primary findings of that work were that generalists evolved from crustacean-specialist ancestors, and that feeding specializations were associated with distinct modes of evolution and character integration patterns. The work we present here is complementary to</w:t>
@@ -322,22 +259,7 @@
         <w:t xml:space="preserve"> </w:t>
       </w:r>
       <w:r>
-        <w:t xml:space="preserve">Damian-Serrano</w:t>
-      </w:r>
-      <w:r>
-        <w:t xml:space="preserve"> </w:t>
-      </w:r>
-      <w:r>
-        <w:rPr>
-          <w:i/>
-        </w:rPr>
-        <w:t xml:space="preserve">et al.</w:t>
-      </w:r>
-      <w:r>
-        <w:t xml:space="preserve"> </w:t>
-      </w:r>
-      <w:r>
-        <w:t xml:space="preserve">(2020)</w:t>
+        <w:t xml:space="preserve">Damian-Serrano et al. (2020)</w:t>
       </w:r>
       <w:r>
         <w:t xml:space="preserve">, showcasing a far more detailed account on the evolutionary history of tentilla morphology.</w:t>
@@ -610,7 +532,7 @@
         <w:t xml:space="preserve"> </w:t>
       </w:r>
       <w:r>
-        <w:t xml:space="preserve">(Mapstone, 2014)</w:t>
+        <w:t xml:space="preserve">(Mapstone 2014)</w:t>
       </w:r>
       <w:r>
         <w:t xml:space="preserve">, and vary widely across taxa in which and how many types they carry on their tentacles (Fig.</w:t>
@@ -766,19 +688,7 @@
         <w:t xml:space="preserve"> </w:t>
       </w:r>
       <w:r>
-        <w:t xml:space="preserve">(Winemiller</w:t>
-      </w:r>
-      <w:r>
-        <w:t xml:space="preserve"> </w:t>
-      </w:r>
-      <w:r>
-        <w:rPr>
-          <w:i/>
-        </w:rPr>
-        <w:t xml:space="preserve">et al.</w:t>
-      </w:r>
-      <w:r>
-        <w:t xml:space="preserve">, 2015)</w:t>
+        <w:t xml:space="preserve">(Winemiller et al. 2015)</w:t>
       </w:r>
       <w:r>
         <w:t xml:space="preserve">. In</w:t>
@@ -787,22 +697,7 @@
         <w:t xml:space="preserve"> </w:t>
       </w:r>
       <w:r>
-        <w:t xml:space="preserve">Damian-Serrano</w:t>
-      </w:r>
-      <w:r>
-        <w:t xml:space="preserve"> </w:t>
-      </w:r>
-      <w:r>
-        <w:rPr>
-          <w:i/>
-        </w:rPr>
-        <w:t xml:space="preserve">et al.</w:t>
-      </w:r>
-      <w:r>
-        <w:t xml:space="preserve"> </w:t>
-      </w:r>
-      <w:r>
-        <w:t xml:space="preserve">(2020)</w:t>
+        <w:t xml:space="preserve">Damian-Serrano et al. (2020)</w:t>
       </w:r>
       <w:r>
         <w:t xml:space="preserve">, we found strong associations between piscivory and haploneme shape across distantly related siphonophore lineages. These associations could have been produced by convergent changes in the adaptive optima of these characters. Here we set out to test this hypothesis using comparative model fitting methods. Analyzing the diversity of morphological states from a phylogenetic perspective allows us to identify the specific evolutionary processes that gave rise to it. Here we fit and compare a variety of macroevolutionary models to siphonophore tentilla morphology measurement data to identify instances of neutral divergence, stabilizing selection, changes in the speed of evolution, and convergent evolution.</w:t>
@@ -819,22 +714,7 @@
         <w:t xml:space="preserve"> </w:t>
       </w:r>
       <w:r>
-        <w:t xml:space="preserve">Damian-Serrano</w:t>
-      </w:r>
-      <w:r>
-        <w:t xml:space="preserve"> </w:t>
-      </w:r>
-      <w:r>
-        <w:rPr>
-          <w:i/>
-        </w:rPr>
-        <w:t xml:space="preserve">et al.</w:t>
-      </w:r>
-      <w:r>
-        <w:t xml:space="preserve"> </w:t>
-      </w:r>
-      <w:r>
-        <w:t xml:space="preserve">(2020)</w:t>
+        <w:t xml:space="preserve">Damian-Serrano et al. (2020)</w:t>
       </w:r>
       <w:r>
         <w:t xml:space="preserve"> </w:t>
@@ -846,22 +726,7 @@
         <w:t xml:space="preserve"> </w:t>
       </w:r>
       <w:r>
-        <w:t xml:space="preserve">Damian-Serrano</w:t>
-      </w:r>
-      <w:r>
-        <w:t xml:space="preserve"> </w:t>
-      </w:r>
-      <w:r>
-        <w:rPr>
-          <w:i/>
-        </w:rPr>
-        <w:t xml:space="preserve">et al.</w:t>
-      </w:r>
-      <w:r>
-        <w:t xml:space="preserve"> </w:t>
-      </w:r>
-      <w:r>
-        <w:t xml:space="preserve">(2020)</w:t>
+        <w:t xml:space="preserve">Damian-Serrano et al. (2020)</w:t>
       </w:r>
       <w:r>
         <w:t xml:space="preserve">. As mentioned above, tentilla are far from being ornamental shapes and are in fact violently reactive weapons for prey capture</w:t>
@@ -870,31 +735,7 @@
         <w:t xml:space="preserve"> </w:t>
       </w:r>
       <w:r>
-        <w:t xml:space="preserve">(Mackie</w:t>
-      </w:r>
-      <w:r>
-        <w:t xml:space="preserve"> </w:t>
-      </w:r>
-      <w:r>
-        <w:rPr>
-          <w:i/>
-        </w:rPr>
-        <w:t xml:space="preserve">et al.</w:t>
-      </w:r>
-      <w:r>
-        <w:t xml:space="preserve">, 1987; Damian-Serrano</w:t>
-      </w:r>
-      <w:r>
-        <w:t xml:space="preserve"> </w:t>
-      </w:r>
-      <w:r>
-        <w:rPr>
-          <w:i/>
-        </w:rPr>
-        <w:t xml:space="preserve">et al.</w:t>
-      </w:r>
-      <w:r>
-        <w:t xml:space="preserve">, 2020)</w:t>
+        <w:t xml:space="preserve">(Mackie et al. 1987; Damian-Serrano et al. 2020)</w:t>
       </w:r>
       <w:r>
         <w:t xml:space="preserve">. While we now have detailed characterizations of tentilla morphologies across many species, the diversity of dynamic performances and their relationships to the undischarged morphologies have not been examined to date. To address this gap, we set out to record high-speed video of the</w:t>
@@ -936,22 +777,7 @@
         <w:t xml:space="preserve"> </w:t>
       </w:r>
       <w:r>
-        <w:t xml:space="preserve">Damian-Serrano</w:t>
-      </w:r>
-      <w:r>
-        <w:t xml:space="preserve"> </w:t>
-      </w:r>
-      <w:r>
-        <w:rPr>
-          <w:i/>
-        </w:rPr>
-        <w:t xml:space="preserve">et al.</w:t>
-      </w:r>
-      <w:r>
-        <w:t xml:space="preserve"> </w:t>
-      </w:r>
-      <w:r>
-        <w:t xml:space="preserve">(2020)</w:t>
+        <w:t xml:space="preserve">Damian-Serrano et al. (2020)</w:t>
       </w:r>
       <w:r>
         <w:t xml:space="preserve">. Details on the specimen collection, microscopy, and measurements can be found in the aforementioned publication. To facilitate access, we re-included here the character definitions (SM15) and specimen list (SM16) in the Supporting Information. We log-transformed all the continuous characters that did not pass Shapiro-Wilks normality tests, and used the ultrametric constrained Bayesian time tree in all comparative analyses. Inapplicable characters were recorded as NA states, and species with states that could not be measured due to technical limitations were removed before the analyses. We used the feeding guild categories detailed in</w:t>
@@ -960,22 +786,7 @@
         <w:t xml:space="preserve"> </w:t>
       </w:r>
       <w:r>
-        <w:t xml:space="preserve">Damian-Serrano</w:t>
-      </w:r>
-      <w:r>
-        <w:t xml:space="preserve"> </w:t>
-      </w:r>
-      <w:r>
-        <w:rPr>
-          <w:i/>
-        </w:rPr>
-        <w:t xml:space="preserve">et al.</w:t>
-      </w:r>
-      <w:r>
-        <w:t xml:space="preserve"> </w:t>
-      </w:r>
-      <w:r>
-        <w:t xml:space="preserve">(2020)</w:t>
+        <w:t xml:space="preserve">Damian-Serrano et al. (2020)</w:t>
       </w:r>
       <w:r>
         <w:t xml:space="preserve"> </w:t>
@@ -1035,19 +846,7 @@
         <w:t xml:space="preserve"> </w:t>
       </w:r>
       <w:r>
-        <w:t xml:space="preserve">(Harmon</w:t>
-      </w:r>
-      <w:r>
-        <w:t xml:space="preserve"> </w:t>
-      </w:r>
-      <w:r>
-        <w:rPr>
-          <w:i/>
-        </w:rPr>
-        <w:t xml:space="preserve">et al.</w:t>
-      </w:r>
-      <w:r>
-        <w:t xml:space="preserve">, 2007)</w:t>
+        <w:t xml:space="preserve">(Harmon et al. 2007)</w:t>
       </w:r>
       <w:r>
         <w:t xml:space="preserve">. These models include a non-phylogenetic white-noise model (WN), a neutral divergence Brownian Motion model (BM), an early-burst decreasing rate model (EB), and an Ornstein-Uhlenbeck (OU) model with stabilizing selection around a fitted optimum trait value. In the same way as</w:t>
@@ -1056,34 +855,19 @@
         <w:t xml:space="preserve"> </w:t>
       </w:r>
       <w:r>
-        <w:t xml:space="preserve">Damian-Serrano</w:t>
-      </w:r>
-      <w:r>
-        <w:t xml:space="preserve"> </w:t>
-      </w:r>
-      <w:r>
-        <w:rPr>
-          <w:i/>
-        </w:rPr>
-        <w:t xml:space="preserve">et al.</w:t>
-      </w:r>
-      <w:r>
-        <w:t xml:space="preserve"> </w:t>
-      </w:r>
-      <w:r>
-        <w:t xml:space="preserve">(2020)</w:t>
-      </w:r>
-      <w:r>
-        <w:t xml:space="preserve">, we then ordered the models by increasing parametric complexity (WN, BM, EB, OU), and compared their corrected Akaike Information Criterion (AICc) scores</w:t>
-      </w:r>
-      <w:r>
-        <w:t xml:space="preserve"> </w:t>
-      </w:r>
-      <w:r>
-        <w:t xml:space="preserve">(Sugiura, 1978)</w:t>
-      </w:r>
-      <w:r>
-        <w:t xml:space="preserve">. We used the lowest (best) score using a delta cutoff of 2 units to determine significance relative to the next simplest model (SM10). We calculated model adequacy scores using the R package</w:t>
+        <w:t xml:space="preserve">Damian-Serrano et al. (2020)</w:t>
+      </w:r>
+      <w:r>
+        <w:t xml:space="preserve">, we then ordered the models by increasing parametric complexity, and compared their corrected Akaike Information Criterion (AICc) scores</w:t>
+      </w:r>
+      <w:r>
+        <w:t xml:space="preserve"> </w:t>
+      </w:r>
+      <w:r>
+        <w:t xml:space="preserve">(Sugiura 1978)</w:t>
+      </w:r>
+      <w:r>
+        <w:t xml:space="preserve">. We used the lowest (best) score with a delta of 2 to determine significance relative to the next simplest model (SM10). We calculated model adequacy scores using the R package</w:t>
       </w:r>
       <w:r>
         <w:t xml:space="preserve"> </w:t>
@@ -1098,19 +882,7 @@
         <w:t xml:space="preserve"> </w:t>
       </w:r>
       <w:r>
-        <w:t xml:space="preserve">(Pennell</w:t>
-      </w:r>
-      <w:r>
-        <w:t xml:space="preserve"> </w:t>
-      </w:r>
-      <w:r>
-        <w:rPr>
-          <w:i/>
-        </w:rPr>
-        <w:t xml:space="preserve">et al.</w:t>
-      </w:r>
-      <w:r>
-        <w:t xml:space="preserve">, 2015)</w:t>
+        <w:t xml:space="preserve">(Pennell et al. 2015)</w:t>
       </w:r>
       <w:r>
         <w:t xml:space="preserve"> </w:t>
@@ -1122,19 +894,7 @@
         <w:t xml:space="preserve"> </w:t>
       </w:r>
       <w:r>
-        <w:t xml:space="preserve">(Blomberg</w:t>
-      </w:r>
-      <w:r>
-        <w:t xml:space="preserve"> </w:t>
-      </w:r>
-      <w:r>
-        <w:rPr>
-          <w:i/>
-        </w:rPr>
-        <w:t xml:space="preserve">et al.</w:t>
-      </w:r>
-      <w:r>
-        <w:t xml:space="preserve">, 2003)</w:t>
+        <w:t xml:space="preserve">(Blomberg et al. 2003)</w:t>
       </w:r>
       <w:r>
         <w:t xml:space="preserve"> </w:t>
@@ -1155,7 +915,7 @@
         <w:t xml:space="preserve"> </w:t>
       </w:r>
       <w:r>
-        <w:t xml:space="preserve">(Revell, 2012)</w:t>
+        <w:t xml:space="preserve">(Revell 2012)</w:t>
       </w:r>
       <w:r>
         <w:t xml:space="preserve">.</w:t>
@@ -1172,7 +932,7 @@
         <w:t xml:space="preserve"> </w:t>
       </w:r>
       <w:r>
-        <w:t xml:space="preserve">(Revell, 2012)</w:t>
+        <w:t xml:space="preserve">(Revell 2012)</w:t>
       </w:r>
       <w:r>
         <w:t xml:space="preserve">. Since the character dataset contains gaps due to missing data and inapplicable character states (SM14), we carried out these analyses on a subset of species and characters that allowed for the most complete dataset. This was done by removing the terminal filament characters (which are only shared by a small subset of species), and then removing species which had inapplicable states for the remaining characters (apolemiids and cystonects). In addition, we obtained the correlations between the phylogenetic independent contrasts</w:t>
@@ -1181,7 +941,7 @@
         <w:t xml:space="preserve"> </w:t>
       </w:r>
       <w:r>
-        <w:t xml:space="preserve">(Felsenstein, 1985)</w:t>
+        <w:t xml:space="preserve">(Felsenstein 1985)</w:t>
       </w:r>
       <w:r>
         <w:t xml:space="preserve"> </w:t>
@@ -1202,7 +962,7 @@
         <w:t xml:space="preserve"> </w:t>
       </w:r>
       <w:r>
-        <w:t xml:space="preserve">(Revell &amp; Chamberlain, 2014)</w:t>
+        <w:t xml:space="preserve">(Revell and Chamberlain 2014)</w:t>
       </w:r>
       <w:r>
         <w:t xml:space="preserve"> </w:t>
@@ -1223,19 +983,7 @@
         <w:t xml:space="preserve"> </w:t>
       </w:r>
       <w:r>
-        <w:t xml:space="preserve">(Adams</w:t>
-      </w:r>
-      <w:r>
-        <w:t xml:space="preserve"> </w:t>
-      </w:r>
-      <w:r>
-        <w:rPr>
-          <w:i/>
-        </w:rPr>
-        <w:t xml:space="preserve">et al.</w:t>
-      </w:r>
-      <w:r>
-        <w:t xml:space="preserve">, 2016)</w:t>
+        <w:t xml:space="preserve">(Adams et al. 2016)</w:t>
       </w:r>
       <w:r>
         <w:t xml:space="preserve">.</w:t>
@@ -1261,19 +1009,7 @@
         <w:t xml:space="preserve"> </w:t>
       </w:r>
       <w:r>
-        <w:t xml:space="preserve">(Harmon</w:t>
-      </w:r>
-      <w:r>
-        <w:t xml:space="preserve"> </w:t>
-      </w:r>
-      <w:r>
-        <w:rPr>
-          <w:i/>
-        </w:rPr>
-        <w:t xml:space="preserve">et al.</w:t>
-      </w:r>
-      <w:r>
-        <w:t xml:space="preserve">, 2007)</w:t>
+        <w:t xml:space="preserve">(Harmon et al. 2007)</w:t>
       </w:r>
       <w:r>
         <w:t xml:space="preserve"> </w:t>
@@ -1294,19 +1030,7 @@
         <w:t xml:space="preserve"> </w:t>
       </w:r>
       <w:r>
-        <w:t xml:space="preserve">(Adams</w:t>
-      </w:r>
-      <w:r>
-        <w:t xml:space="preserve"> </w:t>
-      </w:r>
-      <w:r>
-        <w:rPr>
-          <w:i/>
-        </w:rPr>
-        <w:t xml:space="preserve">et al.</w:t>
-      </w:r>
-      <w:r>
-        <w:t xml:space="preserve">, 2016)</w:t>
+        <w:t xml:space="preserve">(Adams et al. 2016)</w:t>
       </w:r>
       <w:r>
         <w:t xml:space="preserve"> </w:t>
@@ -1326,7 +1050,7 @@
         <w:t xml:space="preserve"> </w:t>
       </w:r>
       <w:r>
-        <w:t xml:space="preserve">(Ingram &amp; Mahler, 2013)</w:t>
+        <w:t xml:space="preserve">(Ingram and Mahler 2013)</w:t>
       </w:r>
       <w:r>
         <w:t xml:space="preserve">. This tool identifies OU regimes and their optima given a tree and character data, and then evaluates where the same regime has appeared independently in different lineages. We applied these analyses to the haploneme nematocyst length and width characters as well as to the most complete dataset without inapplicable character states.</w:t>
@@ -1343,19 +1067,7 @@
         <w:t xml:space="preserve"> </w:t>
       </w:r>
       <w:r>
-        <w:t xml:space="preserve">(Jombart</w:t>
-      </w:r>
-      <w:r>
-        <w:t xml:space="preserve"> </w:t>
-      </w:r>
-      <w:r>
-        <w:rPr>
-          <w:i/>
-        </w:rPr>
-        <w:t xml:space="preserve">et al.</w:t>
-      </w:r>
-      <w:r>
-        <w:t xml:space="preserve">, 2010)</w:t>
+        <w:t xml:space="preserve">(Jombart et al. 2010)</w:t>
       </w:r>
       <w:r>
         <w:t xml:space="preserve"> </w:t>
@@ -1367,22 +1079,7 @@
         <w:t xml:space="preserve"> </w:t>
       </w:r>
       <w:r>
-        <w:t xml:space="preserve">Damian-Serrano</w:t>
-      </w:r>
-      <w:r>
-        <w:t xml:space="preserve"> </w:t>
-      </w:r>
-      <w:r>
-        <w:rPr>
-          <w:i/>
-        </w:rPr>
-        <w:t xml:space="preserve">et al.</w:t>
-      </w:r>
-      <w:r>
-        <w:t xml:space="preserve"> </w:t>
-      </w:r>
-      <w:r>
-        <w:t xml:space="preserve">(2020)</w:t>
+        <w:t xml:space="preserve">Damian-Serrano et al. (2020)</w:t>
       </w:r>
       <w:r>
         <w:t xml:space="preserve">. We predict the feeding guilds of species in the dataset for which there are no published feeding observations using their morphological data as inputs, and presenting the predictive output in the form of posterior probabilities for each guild category.</w:t>
@@ -1434,22 +1131,7 @@
         <w:t xml:space="preserve"> </w:t>
       </w:r>
       <w:r>
-        <w:t xml:space="preserve">Damian-Serrano</w:t>
-      </w:r>
-      <w:r>
-        <w:t xml:space="preserve"> </w:t>
-      </w:r>
-      <w:r>
-        <w:rPr>
-          <w:i/>
-        </w:rPr>
-        <w:t xml:space="preserve">et al.</w:t>
-      </w:r>
-      <w:r>
-        <w:t xml:space="preserve"> </w:t>
-      </w:r>
-      <w:r>
-        <w:t xml:space="preserve">(2020)</w:t>
+        <w:t xml:space="preserve">Damian-Serrano et al. (2020)</w:t>
       </w:r>
       <w:r>
         <w:t xml:space="preserve">, we produced the most speciose siphonophore molecular phylogeny to date, while incorporating the most recent findings in siphonophore deep node relationships. This phylogeny revealed for the first time that the genus</w:t>
@@ -1554,7 +1236,7 @@
         <w:t xml:space="preserve"> </w:t>
       </w:r>
       <w:r>
-        <w:t xml:space="preserve">(Pugh &amp; Baxter, 2014)</w:t>
+        <w:t xml:space="preserve">(Pugh and Baxter 2014)</w:t>
       </w:r>
       <w:r>
         <w:t xml:space="preserve">. Most siphonophore tentilla measure between 175 and 1007 µm (1st and 3rd quartiles), with a median of 373 µm. The extreme gain of tentillum size in this newly found clade may have important implications for access to large prey size classes such as adult deep-sea fishes.</w:t>
@@ -1571,7 +1253,7 @@
         <w:t xml:space="preserve"> </w:t>
       </w:r>
       <w:r>
-        <w:t xml:space="preserve">(Totton &amp; Bargmann, 1965)</w:t>
+        <w:t xml:space="preserve">(Totton and Bargmann 1965)</w:t>
       </w:r>
       <w:r>
         <w:t xml:space="preserve">. The buttons on</w:t>
@@ -1595,7 +1277,7 @@
         <w:t xml:space="preserve"> </w:t>
       </w:r>
       <w:r>
-        <w:t xml:space="preserve">Bardi &amp; Marques (2007)</w:t>
+        <w:t xml:space="preserve">Bardi and Marques (2007)</w:t>
       </w:r>
       <w:r>
         <w:t xml:space="preserve">,</w:t>
@@ -1604,22 +1286,7 @@
         <w:t xml:space="preserve"> </w:t>
       </w:r>
       <w:r>
-        <w:t xml:space="preserve">Munro</w:t>
-      </w:r>
-      <w:r>
-        <w:t xml:space="preserve"> </w:t>
-      </w:r>
-      <w:r>
-        <w:rPr>
-          <w:i/>
-        </w:rPr>
-        <w:t xml:space="preserve">et al.</w:t>
-      </w:r>
-      <w:r>
-        <w:t xml:space="preserve"> </w:t>
-      </w:r>
-      <w:r>
-        <w:t xml:space="preserve">(2018)</w:t>
+        <w:t xml:space="preserve">Munro et al. (2018)</w:t>
       </w:r>
       <w:r>
         <w:t xml:space="preserve">, and our own observations confirm that the buttons contain evaginations of the gastrovascular lumen, thus satisfying all the criteria for the definition. In this light, and given that most Cystonectae bear conspicuous tentilla, we conclude (in agreement with</w:t>
@@ -1628,22 +1295,7 @@
         <w:t xml:space="preserve"> </w:t>
       </w:r>
       <w:r>
-        <w:t xml:space="preserve">Munro</w:t>
-      </w:r>
-      <w:r>
-        <w:t xml:space="preserve"> </w:t>
-      </w:r>
-      <w:r>
-        <w:rPr>
-          <w:i/>
-        </w:rPr>
-        <w:t xml:space="preserve">et al.</w:t>
-      </w:r>
-      <w:r>
-        <w:t xml:space="preserve"> </w:t>
-      </w:r>
-      <w:r>
-        <w:t xml:space="preserve">(2018)</w:t>
+        <w:t xml:space="preserve">Munro et al. (2018)</w:t>
       </w:r>
       <w:r>
         <w:t xml:space="preserve"> </w:t>
@@ -1655,22 +1307,7 @@
         <w:t xml:space="preserve"> </w:t>
       </w:r>
       <w:r>
-        <w:t xml:space="preserve">Damian-Serrano</w:t>
-      </w:r>
-      <w:r>
-        <w:t xml:space="preserve"> </w:t>
-      </w:r>
-      <w:r>
-        <w:rPr>
-          <w:i/>
-        </w:rPr>
-        <w:t xml:space="preserve">et al.</w:t>
-      </w:r>
-      <w:r>
-        <w:t xml:space="preserve"> </w:t>
-      </w:r>
-      <w:r>
-        <w:t xml:space="preserve">(2020)</w:t>
+        <w:t xml:space="preserve">Damian-Serrano et al. (2020)</w:t>
       </w:r>
       <w:r>
         <w:t xml:space="preserve">) that tentilla were present in the most recent common ancestor of all siphonophores, and secondarily lost twice, once in</w:t>
@@ -1723,7 +1360,7 @@
         <w:t xml:space="preserve"> </w:t>
       </w:r>
       <w:r>
-        <w:t xml:space="preserve">(Mariscal, 1974)</w:t>
+        <w:t xml:space="preserve">(Mariscal 1974)</w:t>
       </w:r>
       <w:r>
         <w:t xml:space="preserve">. Haplonemes are toxin-bearing open-ended nematocysts characterized by the lack of a shaft preceding the tubule. Two subtypes are found in siphonophores: the isorhizas of homogeneous tubule width, and the anisorhizas with a slight bulking of the tubule near the base. In Cystonectae, haplonemes diverged into spherical isorhizas of two size classes. There is one size of haplonemes in Codonophora, which consist of elongated anisorhizas. Haplonemes were likely lost in the tentacles of</w:t>
@@ -1762,19 +1399,7 @@
         <w:t xml:space="preserve"> </w:t>
       </w:r>
       <w:r>
-        <w:t xml:space="preserve">(Siebert</w:t>
-      </w:r>
-      <w:r>
-        <w:t xml:space="preserve"> </w:t>
-      </w:r>
-      <w:r>
-        <w:rPr>
-          <w:i/>
-        </w:rPr>
-        <w:t xml:space="preserve">et al.</w:t>
-      </w:r>
-      <w:r>
-        <w:t xml:space="preserve">, 2013)</w:t>
+        <w:t xml:space="preserve">(Siebert et al. 2013)</w:t>
       </w:r>
       <w:r>
         <w:t xml:space="preserve">. While heteronemes exist in other tissues of cystonects, they appear in the tentacles of codonophorans exclusively, as birhopaloids in</w:t>
@@ -1844,19 +1469,7 @@
         <w:t xml:space="preserve"> </w:t>
       </w:r>
       <w:r>
-        <w:t xml:space="preserve">(Mackie</w:t>
-      </w:r>
-      <w:r>
-        <w:t xml:space="preserve"> </w:t>
-      </w:r>
-      <w:r>
-        <w:rPr>
-          <w:i/>
-        </w:rPr>
-        <w:t xml:space="preserve">et al.</w:t>
-      </w:r>
-      <w:r>
-        <w:t xml:space="preserve">, 1987 and pers. obs.)</w:t>
+        <w:t xml:space="preserve">(Mackie et al. 1987 and pers. obs.)</w:t>
       </w:r>
       <w:r>
         <w:t xml:space="preserve">. The adhesive terminal filament has been lost several times in the Euphysonectae (</w:t>
@@ -1927,22 +1540,7 @@
         <w:t xml:space="preserve"> </w:t>
       </w:r>
       <w:r>
-        <w:t xml:space="preserve">Damian-Serrano</w:t>
-      </w:r>
-      <w:r>
-        <w:t xml:space="preserve"> </w:t>
-      </w:r>
-      <w:r>
-        <w:rPr>
-          <w:i/>
-        </w:rPr>
-        <w:t xml:space="preserve">et al.</w:t>
-      </w:r>
-      <w:r>
-        <w:t xml:space="preserve"> </w:t>
-      </w:r>
-      <w:r>
-        <w:t xml:space="preserve">(2020)</w:t>
+        <w:t xml:space="preserve">Damian-Serrano et al. (2020)</w:t>
       </w:r>
       <w:r>
         <w:t xml:space="preserve"> </w:t>
@@ -1987,7 +1585,7 @@
         <w:t xml:space="preserve"> </w:t>
       </w:r>
       <w:r>
-        <w:t xml:space="preserve">(Totton &amp; Bargmann, 1965)</w:t>
+        <w:t xml:space="preserve">(Totton and Bargmann 1965)</w:t>
       </w:r>
       <w:r>
         <w:t xml:space="preserve">. The stem to the clade Tendiculophora (clade containing Euphysonectae and Calycophorae) subsequently acquired further novelties such as the desmoneme and rhopaloneme (acrophore subtype ancestral) nematocysts on the terminal filament (Fig.</w:t>
@@ -2005,7 +1603,7 @@
         <w:t xml:space="preserve"> </w:t>
       </w:r>
       <w:r>
-        <w:t xml:space="preserve">(Skaer, 1988, 1991)</w:t>
+        <w:t xml:space="preserve">(Skaer 1988, 1991)</w:t>
       </w:r>
       <w:r>
         <w:t xml:space="preserve">. The involucrum is an expansion of the epidermal layer that can cover part or all of the cnidoband (Fig.</w:t>
@@ -2104,22 +1702,7 @@
         <w:t xml:space="preserve"> </w:t>
       </w:r>
       <w:r>
-        <w:t xml:space="preserve">Damian-Serrano</w:t>
-      </w:r>
-      <w:r>
-        <w:t xml:space="preserve"> </w:t>
-      </w:r>
-      <w:r>
-        <w:rPr>
-          <w:i/>
-        </w:rPr>
-        <w:t xml:space="preserve">et al.</w:t>
-      </w:r>
-      <w:r>
-        <w:t xml:space="preserve"> </w:t>
-      </w:r>
-      <w:r>
-        <w:t xml:space="preserve">(2020)</w:t>
+        <w:t xml:space="preserve">Damian-Serrano et al. (2020)</w:t>
       </w:r>
       <w:r>
         <w:t xml:space="preserve"> </w:t>
@@ -2175,7 +1758,7 @@
         <w:t xml:space="preserve"> </w:t>
       </w:r>
       <w:r>
-        <w:t xml:space="preserve">(Blyth, 1972)</w:t>
+        <w:t xml:space="preserve">(Blyth 1972)</w:t>
       </w:r>
       <w:r>
         <w:t xml:space="preserve">: the reversal of the sign of a relationship when a third variable (or a phylogenetic topology, as suggested by</w:t>
@@ -2184,22 +1767,7 @@
         <w:t xml:space="preserve"> </w:t>
       </w:r>
       <w:r>
-        <w:t xml:space="preserve">Uyeda</w:t>
-      </w:r>
-      <w:r>
-        <w:t xml:space="preserve"> </w:t>
-      </w:r>
-      <w:r>
-        <w:rPr>
-          <w:i/>
-        </w:rPr>
-        <w:t xml:space="preserve">et al.</w:t>
-      </w:r>
-      <w:r>
-        <w:t xml:space="preserve"> </w:t>
-      </w:r>
-      <w:r>
-        <w:t xml:space="preserve">(2018)</w:t>
+        <w:t xml:space="preserve">Uyeda et al. (2018)</w:t>
       </w:r>
       <w:r>
         <w:t xml:space="preserve">) is considered. However, no character pair had correlation coefficient differences larger than 0.64 between ordinary and phylogenetic correlations (heteroneme shaft extension ~ rhopaloneme elongation has a Pearson’s correlation of 0.10 and a phylogenetic correlation of -0.54). Rhopaloneme elongation shows the most incongruencies between phylogenetic and ordinary correlations with other characters. We identified four hypothetical modules among the tentillum characters: (1) The tentillum scaffold module including cnidoband length &amp; width, nematocyst row number, pedicle &amp; elastic strand width, tentacle width; (2) the heteroneme module including heteroneme length &amp; width, shafts length &amp; width; (3) the haploneme module including length and width; and (4) the terminal filament module including desmoneme &amp; rhopaloneme length &amp; width. The phenotypic integration test showed significant integration signal between all modules, tentillum and haploneme modules sharing the greatest regression coefficient (SM12).</w:t>
@@ -2376,7 +1944,7 @@
         <w:t xml:space="preserve"> </w:t>
       </w:r>
       <w:r>
-        <w:t xml:space="preserve">(Ingram &amp; Mahler, 2013)</w:t>
+        <w:t xml:space="preserve">(Ingram and Mahler 2013)</w:t>
       </w:r>
       <w:r>
         <w:t xml:space="preserve">. SURFACE identified eight distinct OU regimes in the evolutionary history of haploneme length and width (Fig.</w:t>
@@ -2598,7 +2166,7 @@
         <w:t xml:space="preserve"> </w:t>
       </w:r>
       <w:r>
-        <w:t xml:space="preserve">(Ingram &amp; Mahler, 2013)</w:t>
+        <w:t xml:space="preserve">(Ingram and Mahler 2013)</w:t>
       </w:r>
       <w:r>
         <w:t xml:space="preserve">, we identified convergence in haploneme nematocyst shape and in morphospace position. In</w:t>
@@ -2607,22 +2175,7 @@
         <w:t xml:space="preserve"> </w:t>
       </w:r>
       <w:r>
-        <w:t xml:space="preserve">Damian-Serrano</w:t>
-      </w:r>
-      <w:r>
-        <w:t xml:space="preserve"> </w:t>
-      </w:r>
-      <w:r>
-        <w:rPr>
-          <w:i/>
-        </w:rPr>
-        <w:t xml:space="preserve">et al.</w:t>
-      </w:r>
-      <w:r>
-        <w:t xml:space="preserve"> </w:t>
-      </w:r>
-      <w:r>
-        <w:t xml:space="preserve">(2020)</w:t>
+        <w:t xml:space="preserve">Damian-Serrano et al. (2020)</w:t>
       </w:r>
       <w:r>
         <w:t xml:space="preserve">, we identified haploneme nematocyst shape as one of the traits associated with the convergent evolution of piscivory. Here we find that indeed wider haploneme nematocysts have convergently evolved in the piscivore cytonects and</w:t>
@@ -2797,22 +2350,7 @@
         <w:t xml:space="preserve"> </w:t>
       </w:r>
       <w:r>
-        <w:t xml:space="preserve">Damian-Serrano</w:t>
-      </w:r>
-      <w:r>
-        <w:t xml:space="preserve"> </w:t>
-      </w:r>
-      <w:r>
-        <w:rPr>
-          <w:i/>
-        </w:rPr>
-        <w:t xml:space="preserve">et al.</w:t>
-      </w:r>
-      <w:r>
-        <w:t xml:space="preserve"> </w:t>
-      </w:r>
-      <w:r>
-        <w:t xml:space="preserve">(2020)</w:t>
+        <w:t xml:space="preserve">Damian-Serrano et al. (2020)</w:t>
       </w:r>
       <w:r>
         <w:t xml:space="preserve">. This provides concrete predictions to be tested in future work and helps extrapolate our findings to many poorly known species that are extremely difficult to collect and observe. The discriminant analysis for feeding guild (7 principal components, 4 discriminants) produced 100% discrimination, and the highest loading contributions were found for the characters (ordered from highest to lowest): Involucrum length, heteroneme volume, heteroneme number, total heteroneme volume, tentacle width, heteroneme length, total nematocyst volume, and heteroneme width. We used the predictions from this discriminant function to generate hypotheses about the feeding guild of 45 species in the morphological dataset. This extrapolation predicts that two other</w:t>
@@ -2941,7 +2479,7 @@
         <w:t xml:space="preserve"> </w:t>
       </w:r>
       <w:r>
-        <w:t xml:space="preserve">(Carré, 1972)</w:t>
+        <w:t xml:space="preserve">(Carré 1972)</w:t>
       </w:r>
       <w:r>
         <w:t xml:space="preserve"> </w:t>
@@ -2953,7 +2491,7 @@
         <w:t xml:space="preserve"> </w:t>
       </w:r>
       <w:r>
-        <w:t xml:space="preserve">(Skaer, 1988)</w:t>
+        <w:t xml:space="preserve">(Skaer 1988)</w:t>
       </w:r>
       <w:r>
         <w:t xml:space="preserve">. This lack of proximity and physical independence of development between traits makes developmental constraints unlikely. Surprisingly, many of the strong correlations we find are between nematocyst and structural tentillum characters. Therefore, we hypothesize the genetic correlations and phenotypic integration between tentillum and nematocyst characters are maintained through natural selection on separate regulatory networks, out of the necessity to work together and meet the spatial, mechanical, and functional constraints of their prey capture behavior. In order to adequately test these hypotheses, future work would need to study the genetic mechanisms underlying the development of tentilla from a comparative, evolutionary approach. Fortunately, the unique biology of siphonophore tentacles displays the full developmental sequence of tentilla along each tentacle, making siphonophores an ideal system for the comparative study of development.</w:t>
@@ -2970,22 +2508,7 @@
         <w:t xml:space="preserve"> </w:t>
       </w:r>
       <w:r>
-        <w:t xml:space="preserve">Damian-Serrano</w:t>
-      </w:r>
-      <w:r>
-        <w:t xml:space="preserve"> </w:t>
-      </w:r>
-      <w:r>
-        <w:rPr>
-          <w:i/>
-        </w:rPr>
-        <w:t xml:space="preserve">et al.</w:t>
-      </w:r>
-      <w:r>
-        <w:t xml:space="preserve"> </w:t>
-      </w:r>
-      <w:r>
-        <w:t xml:space="preserve">(2020)</w:t>
+        <w:t xml:space="preserve">Damian-Serrano et al. (2020)</w:t>
       </w:r>
       <w:r>
         <w:t xml:space="preserve"> </w:t>
@@ -2997,7 +2520,7 @@
         <w:t xml:space="preserve"> </w:t>
       </w:r>
       <w:r>
-        <w:t xml:space="preserve">(Wagner, 1996)</w:t>
+        <w:t xml:space="preserve">(Wagner 1996)</w:t>
       </w:r>
       <w:r>
         <w:t xml:space="preserve">. This may be indicative of the underlying genetic and developmental dependencies among closely homologous nematocyst types (such as desmonemes and rhopalonemes) and structures. In addition, these evolutionary modules point to hypothetical functional modules. For example, the coiling degree of the cnidoband and the extent of the involucrum have correlated rates of evolution, while the involucrum may help direct the whiplash of the uncoiling cnidoband distally (towards the prey). The evolutionary innovation of the Tendiculophora tentilla with shooting cnidobands and modular regions may have facilitated further dietary diversification. A specific instance of this dietary diversification may have been the access to the abundant small crustacean prey such as copepods. The rapid darting escape response of copepods may preclude their capture in siphonophores without shooting cnidobands. The trophic opportunities unlocked by these morphological novelties may be responsible for the far greater number of species in Tendicilophora than its relatives Cystonectae, Apolemiidae, and Pyrostephidae.</w:t>
@@ -3023,22 +2546,7 @@
         <w:t xml:space="preserve"> </w:t>
       </w:r>
       <w:r>
-        <w:t xml:space="preserve">Damian-Serrano</w:t>
-      </w:r>
-      <w:r>
-        <w:t xml:space="preserve"> </w:t>
-      </w:r>
-      <w:r>
-        <w:rPr>
-          <w:i/>
-        </w:rPr>
-        <w:t xml:space="preserve">et al.</w:t>
-      </w:r>
-      <w:r>
-        <w:t xml:space="preserve"> </w:t>
-      </w:r>
-      <w:r>
-        <w:t xml:space="preserve">(2020)</w:t>
+        <w:t xml:space="preserve">Damian-Serrano et al. (2020)</w:t>
       </w:r>
       <w:r>
         <w:t xml:space="preserve"> </w:t>
@@ -3065,19 +2573,7 @@
         <w:t xml:space="preserve"> </w:t>
       </w:r>
       <w:r>
-        <w:t xml:space="preserve">(Mackie</w:t>
-      </w:r>
-      <w:r>
-        <w:t xml:space="preserve"> </w:t>
-      </w:r>
-      <w:r>
-        <w:rPr>
-          <w:i/>
-        </w:rPr>
-        <w:t xml:space="preserve">et al.</w:t>
-      </w:r>
-      <w:r>
-        <w:t xml:space="preserve">, 1987)</w:t>
+        <w:t xml:space="preserve">(Mackie et al. 1987)</w:t>
       </w:r>
       <w:r>
         <w:t xml:space="preserve">, therefore we would expect that specialization in small prey would beget reductions in the size of the prey capture apparatus to the minimum required for the ecological performance. Such a reduction in size would require extremely fast rates of trait evolution in an ordinary scenario. However,</w:t>
@@ -3196,7 +2692,7 @@
         <w:t xml:space="preserve"> </w:t>
       </w:r>
       <w:r>
-        <w:t xml:space="preserve">(Purcell, 1981, 1984)</w:t>
+        <w:t xml:space="preserve">(Purcell 1981, 1984)</w:t>
       </w:r>
       <w:r>
         <w:t xml:space="preserve">. The diet of</w:t>
@@ -3261,7 +2757,7 @@
         <w:t xml:space="preserve"> </w:t>
       </w:r>
       <w:r>
-        <w:t xml:space="preserve">(Thomason, 1988)</w:t>
+        <w:t xml:space="preserve">(Thomason 1988)</w:t>
       </w:r>
       <w:r>
         <w:t xml:space="preserve">. This suggests a different mechanism for their discharge that could be more reliant on capsule tension than on osmotic potentials</w:t>
@@ -3270,7 +2766,7 @@
         <w:t xml:space="preserve"> </w:t>
       </w:r>
       <w:r>
-        <w:t xml:space="preserve">(Carré &amp; Carré, 1980)</w:t>
+        <w:t xml:space="preserve">(Carré and Carré 1980)</w:t>
       </w:r>
       <w:r>
         <w:t xml:space="preserve">, and strong selection for efficient nematocyst packing in the cnidoband</w:t>
@@ -3279,7 +2775,7 @@
         <w:t xml:space="preserve"> </w:t>
       </w:r>
       <w:r>
-        <w:t xml:space="preserve">(Thomason, 1988; Skaer, 1988)</w:t>
+        <w:t xml:space="preserve">(Skaer 1988; Thomason 1988)</w:t>
       </w:r>
       <w:r>
         <w:t xml:space="preserve">. Our results show that Codonophora underwent a shift towards elongation and Cystonectae towards sphericity, assuming the common ancestor had an intermediate state. Since we know that the haplonemes of other hydrozoan outgroups are generally spheroid, it is more parsimonious to assume that cystonects are simply retaining this ancestral state. Later, we observe a return to more rounded (ancestral) haplonemes in</w:t>
@@ -3321,7 +2817,7 @@
         <w:t xml:space="preserve"> </w:t>
       </w:r>
       <w:r>
-        <w:t xml:space="preserve">(Hessinger, 1988)</w:t>
+        <w:t xml:space="preserve">(Hessinger 1988)</w:t>
       </w:r>
       <w:r>
         <w:t xml:space="preserve">.</w:t>
@@ -3342,7 +2838,7 @@
         <w:t xml:space="preserve"> </w:t>
       </w:r>
       <w:r>
-        <w:t xml:space="preserve">(Pugh, 2001)</w:t>
+        <w:t xml:space="preserve">(Pugh 2001)</w:t>
       </w:r>
       <w:r>
         <w:t xml:space="preserve">, a common feature of piscivorous cnidarians like the Portuguese man-o-war or box jellies.</w:t>
@@ -3359,7 +2855,7 @@
         <w:t xml:space="preserve"> </w:t>
       </w:r>
       <w:r>
-        <w:t xml:space="preserve">(Skaer, 1988)</w:t>
+        <w:t xml:space="preserve">(Skaer 1988)</w:t>
       </w:r>
       <w:r>
         <w:t xml:space="preserve">.</w:t>
@@ -3380,7 +2876,7 @@
         <w:t xml:space="preserve"> </w:t>
       </w:r>
       <w:r>
-        <w:t xml:space="preserve">(Purcell, 1984)</w:t>
+        <w:t xml:space="preserve">(Purcell 1984)</w:t>
       </w:r>
       <w:r>
         <w:t xml:space="preserve">, and are hypothesized to entangle the prey through adhesion of the abundant spines to the exoskeletal surfaces and appendages. Entangling requires less acceleration and power during discharge than penetration, as it does not rely on point pressure. In fish-eating cystonects and</w:t>
@@ -3436,7 +2932,7 @@
         <w:t xml:space="preserve"> </w:t>
       </w:r>
       <w:r>
-        <w:t xml:space="preserve">(Mitra, 2009)</w:t>
+        <w:t xml:space="preserve">(Mitra 2009)</w:t>
       </w:r>
       <w:r>
         <w:t xml:space="preserve">. The ability to predict such interactions, including those of siphonophores and their prey, will enhance the taxonomic resolution of nutrient-flow models constructed from plankton community composition data.</w:t>
@@ -3477,10 +2973,7 @@
         <w:pStyle w:val="Bibliography"/>
       </w:pPr>
       <w:r>
-        <w:t xml:space="preserve">Adams, D.C., Collyer, M., Kaliontzopoulou, A., &amp; Sherratt, E. (2016). Geomorph: Software for geometric morphometric analyses.</w:t>
-      </w:r>
-      <w:r>
-        <w:t xml:space="preserve"> </w:t>
+        <w:t xml:space="preserve">Adams DC, Collyer M, Kaliontzopoulou A, Sherratt E. 2016. Geomorph: Software for geometric morphometric analyses..</w:t>
       </w:r>
     </w:p>
     <w:bookmarkEnd w:id="30"/>
@@ -3490,22 +2983,7 @@
         <w:pStyle w:val="Bibliography"/>
       </w:pPr>
       <w:r>
-        <w:t xml:space="preserve">Bardi, J. &amp; Marques, A.C. (2007). Taxonomic redescription of the portuguese man-of-war, physalia physalis (cnidaria, hydrozoa, siphonophorae, cystonectae) from brazil.</w:t>
-      </w:r>
-      <w:r>
-        <w:t xml:space="preserve"> </w:t>
-      </w:r>
-      <w:r>
-        <w:rPr>
-          <w:i/>
-        </w:rPr>
-        <w:t xml:space="preserve">Iheringia. Série Zoologia</w:t>
-      </w:r>
-      <w:r>
-        <w:t xml:space="preserve">, 97, 425–433.</w:t>
-      </w:r>
-      <w:r>
-        <w:t xml:space="preserve"> </w:t>
+        <w:t xml:space="preserve">Bardi J, Marques AC. 2007. Taxonomic redescription of the portuguese man-of-war, physalia physalis (cnidaria, hydrozoa, siphonophorae, cystonectae) from brazil. Iheringia Série Zoologia 97:425–33.</w:t>
       </w:r>
     </w:p>
     <w:bookmarkEnd w:id="31"/>
@@ -3515,22 +2993,7 @@
         <w:pStyle w:val="Bibliography"/>
       </w:pPr>
       <w:r>
-        <w:t xml:space="preserve">Blomberg, S.P., Garland, T., &amp; Ives, A.R. (2003). Testing for phylogenetic signal in comparative data: Behavioral traits are more labile.</w:t>
-      </w:r>
-      <w:r>
-        <w:t xml:space="preserve"> </w:t>
-      </w:r>
-      <w:r>
-        <w:rPr>
-          <w:i/>
-        </w:rPr>
-        <w:t xml:space="preserve">Evolution</w:t>
-      </w:r>
-      <w:r>
-        <w:t xml:space="preserve">, 57, 717–745.</w:t>
-      </w:r>
-      <w:r>
-        <w:t xml:space="preserve"> </w:t>
+        <w:t xml:space="preserve">Blomberg SP, Garland T, Ives AR. 2003. Testing for phylogenetic signal in comparative data: Behavioral traits are more labile. Evolution 57:717–45.</w:t>
       </w:r>
     </w:p>
     <w:bookmarkEnd w:id="32"/>
@@ -3540,22 +3003,7 @@
         <w:pStyle w:val="Bibliography"/>
       </w:pPr>
       <w:r>
-        <w:t xml:space="preserve">Blyth, C.R. (1972). On simpson’s paradox and the sure-thing principle.</w:t>
-      </w:r>
-      <w:r>
-        <w:t xml:space="preserve"> </w:t>
-      </w:r>
-      <w:r>
-        <w:rPr>
-          <w:i/>
-        </w:rPr>
-        <w:t xml:space="preserve">Journal of the American Statistical Association</w:t>
-      </w:r>
-      <w:r>
-        <w:t xml:space="preserve">, 67, 364–366.</w:t>
-      </w:r>
-      <w:r>
-        <w:t xml:space="preserve"> </w:t>
+        <w:t xml:space="preserve">Blyth CR. 1972. On simpson’s paradox and the sure-thing principle. Journal of the American Statistical Association 67:364–66.</w:t>
       </w:r>
     </w:p>
     <w:bookmarkEnd w:id="33"/>
@@ -3565,22 +3013,7 @@
         <w:pStyle w:val="Bibliography"/>
       </w:pPr>
       <w:r>
-        <w:t xml:space="preserve">Carré, D. (1972). Study on development of cnidocysts in gastrozooids of muggiaea kochi (will, 1844) (siphonophora, calycophora).</w:t>
-      </w:r>
-      <w:r>
-        <w:t xml:space="preserve"> </w:t>
-      </w:r>
-      <w:r>
-        <w:rPr>
-          <w:i/>
-        </w:rPr>
-        <w:t xml:space="preserve">Comptes Rendus Hebdomadaires des Seances de l’Academie des Sciences Serie D</w:t>
-      </w:r>
-      <w:r>
-        <w:t xml:space="preserve">, 275, 1263.</w:t>
-      </w:r>
-      <w:r>
-        <w:t xml:space="preserve"> </w:t>
+        <w:t xml:space="preserve">Carré D. 1972. Study on development of cnidocysts in gastrozooids of muggiaea kochi (will, 1844) (siphonophora, calycophora). Comptes Rendus Hebdomadaires des Seances de l’Academie des Sciences Serie D 275:1263.</w:t>
       </w:r>
     </w:p>
     <w:bookmarkEnd w:id="34"/>
@@ -3590,22 +3023,7 @@
         <w:pStyle w:val="Bibliography"/>
       </w:pPr>
       <w:r>
-        <w:t xml:space="preserve">Carré, D. &amp; Carré, C. (1980). On triggering and control of cnidocyst discharge.</w:t>
-      </w:r>
-      <w:r>
-        <w:t xml:space="preserve"> </w:t>
-      </w:r>
-      <w:r>
-        <w:rPr>
-          <w:i/>
-        </w:rPr>
-        <w:t xml:space="preserve">Marine &amp; Freshwater Behaviour &amp; Phy</w:t>
-      </w:r>
-      <w:r>
-        <w:t xml:space="preserve">, 7, 109–117.</w:t>
-      </w:r>
-      <w:r>
-        <w:t xml:space="preserve"> </w:t>
+        <w:t xml:space="preserve">Carré D, Carré C. 1980. On triggering and control of cnidocyst discharge. Marine &amp; Freshwater Behaviour &amp; Phy 7:109–17.</w:t>
       </w:r>
     </w:p>
     <w:bookmarkEnd w:id="35"/>
@@ -3615,22 +3033,7 @@
         <w:pStyle w:val="Bibliography"/>
       </w:pPr>
       <w:r>
-        <w:t xml:space="preserve">Damian-Serrano, A., Haddock, S.H., &amp; Dunn, C.W. (2020). The evolution of siphonophore tentilla for specialized prey capture in the open ocean.</w:t>
-      </w:r>
-      <w:r>
-        <w:t xml:space="preserve"> </w:t>
-      </w:r>
-      <w:r>
-        <w:rPr>
-          <w:i/>
-        </w:rPr>
-        <w:t xml:space="preserve">PNAS</w:t>
-      </w:r>
-      <w:r>
-        <w:t xml:space="preserve">, 653345.</w:t>
-      </w:r>
-      <w:r>
-        <w:t xml:space="preserve"> </w:t>
+        <w:t xml:space="preserve">Damian-Serrano A, Haddock SH, Dunn CW. 2020. The evolution of siphonophore tentilla for specialized prey capture in the open ocean. PNAS 653345.</w:t>
       </w:r>
     </w:p>
     <w:bookmarkEnd w:id="36"/>
@@ -3640,22 +3043,7 @@
         <w:pStyle w:val="Bibliography"/>
       </w:pPr>
       <w:r>
-        <w:t xml:space="preserve">Dunn, C.W., Pugh, P.R., &amp; Haddock, S.H. (2005). Marrus claudanielis, a new species of deep-sea physonect siphonophore (siphonophora, physonectae).</w:t>
-      </w:r>
-      <w:r>
-        <w:t xml:space="preserve"> </w:t>
-      </w:r>
-      <w:r>
-        <w:rPr>
-          <w:i/>
-        </w:rPr>
-        <w:t xml:space="preserve">Bulletin of Marine Science</w:t>
-      </w:r>
-      <w:r>
-        <w:t xml:space="preserve">, 76, 699–714.</w:t>
-      </w:r>
-      <w:r>
-        <w:t xml:space="preserve"> </w:t>
+        <w:t xml:space="preserve">Dunn CW, Pugh PR, Haddock SH. 2005. Marrus claudanielis, a new species of deep-sea physonect siphonophore (siphonophora, physonectae). Bulletin of Marine Science 76:699–714.</w:t>
       </w:r>
     </w:p>
     <w:bookmarkEnd w:id="37"/>
@@ -3665,22 +3053,7 @@
         <w:pStyle w:val="Bibliography"/>
       </w:pPr>
       <w:r>
-        <w:t xml:space="preserve">Felsenstein, J. (1985). Phylogenies and the comparative method.</w:t>
-      </w:r>
-      <w:r>
-        <w:t xml:space="preserve"> </w:t>
-      </w:r>
-      <w:r>
-        <w:rPr>
-          <w:i/>
-        </w:rPr>
-        <w:t xml:space="preserve">The American Naturalist</w:t>
-      </w:r>
-      <w:r>
-        <w:t xml:space="preserve">, 125, 1–15.</w:t>
-      </w:r>
-      <w:r>
-        <w:t xml:space="preserve"> </w:t>
+        <w:t xml:space="preserve">Felsenstein J. 1985. Phylogenies and the comparative method. The American Naturalist 125:1–15.</w:t>
       </w:r>
     </w:p>
     <w:bookmarkEnd w:id="38"/>
@@ -3690,22 +3063,7 @@
         <w:pStyle w:val="Bibliography"/>
       </w:pPr>
       <w:r>
-        <w:t xml:space="preserve">Haddock, S.H., Dunn, C.W., &amp; Pugh, P.R. (2005). A re-examination of siphonophore terminology and morphology, applied to the description of two new prayine species with remarkable bio-optical properties.</w:t>
-      </w:r>
-      <w:r>
-        <w:t xml:space="preserve"> </w:t>
-      </w:r>
-      <w:r>
-        <w:rPr>
-          <w:i/>
-        </w:rPr>
-        <w:t xml:space="preserve">Journal of the Marine Biological Association of the United Kingdom</w:t>
-      </w:r>
-      <w:r>
-        <w:t xml:space="preserve">, 85, 695–707.</w:t>
-      </w:r>
-      <w:r>
-        <w:t xml:space="preserve"> </w:t>
+        <w:t xml:space="preserve">Haddock SH, Dunn CW, Pugh PR. 2005. A re-examination of siphonophore terminology and morphology, applied to the description of two new prayine species with remarkable bio-optical properties. Journal of the Marine Biological Association of the United Kingdom 85:695–707.</w:t>
       </w:r>
     </w:p>
     <w:bookmarkEnd w:id="39"/>
@@ -3715,22 +3073,7 @@
         <w:pStyle w:val="Bibliography"/>
       </w:pPr>
       <w:r>
-        <w:t xml:space="preserve">Harmon, L.J., Weir, J.T., Brock, C.D., Glor, R.E., &amp; Challenger, W. (2007). GEIGER: Investigating evolutionary radiations.</w:t>
-      </w:r>
-      <w:r>
-        <w:t xml:space="preserve"> </w:t>
-      </w:r>
-      <w:r>
-        <w:rPr>
-          <w:i/>
-        </w:rPr>
-        <w:t xml:space="preserve">Bioinformatics</w:t>
-      </w:r>
-      <w:r>
-        <w:t xml:space="preserve">, 24, 129–131.</w:t>
-      </w:r>
-      <w:r>
-        <w:t xml:space="preserve"> </w:t>
+        <w:t xml:space="preserve">Harmon LJ, Weir JT, Brock CD, Glor RE, Challenger W. 2007. GEIGER: Investigating evolutionary radiations. Bioinformatics 24:129–31.</w:t>
       </w:r>
     </w:p>
     <w:bookmarkEnd w:id="40"/>
@@ -3740,25 +3083,7 @@
         <w:pStyle w:val="Bibliography"/>
       </w:pPr>
       <w:r>
-        <w:t xml:space="preserve">Hessinger, D.A. (1988). Nematocyst venoms and toxins.</w:t>
-      </w:r>
-      <w:r>
-        <w:t xml:space="preserve"> </w:t>
-      </w:r>
-      <w:r>
-        <w:rPr>
-          <w:i/>
-        </w:rPr>
-        <w:t xml:space="preserve">The biology of nematocysts</w:t>
-      </w:r>
-      <w:r>
-        <w:t xml:space="preserve"> </w:t>
-      </w:r>
-      <w:r>
-        <w:t xml:space="preserve">(pp. 333–368). Elsevier.</w:t>
-      </w:r>
-      <w:r>
-        <w:t xml:space="preserve"> </w:t>
+        <w:t xml:space="preserve">Hessinger DA. 1988. Nematocyst venoms and toxins. In: The biology of nematocysts Elsevier. pp. 333–68.</w:t>
       </w:r>
     </w:p>
     <w:bookmarkEnd w:id="41"/>
@@ -3768,22 +3093,7 @@
         <w:pStyle w:val="Bibliography"/>
       </w:pPr>
       <w:r>
-        <w:t xml:space="preserve">Hissmann, K. (2005). In situ observations on benthic siphonophores (physonectae: Rhodaliidae) and descriptions of three new species from indonesia and south africa.</w:t>
-      </w:r>
-      <w:r>
-        <w:t xml:space="preserve"> </w:t>
-      </w:r>
-      <w:r>
-        <w:rPr>
-          <w:i/>
-        </w:rPr>
-        <w:t xml:space="preserve">Systematics and Biodiversity</w:t>
-      </w:r>
-      <w:r>
-        <w:t xml:space="preserve">, 2, 223–249.</w:t>
-      </w:r>
-      <w:r>
-        <w:t xml:space="preserve"> </w:t>
+        <w:t xml:space="preserve">Hissmann K. 2005. In situ observations on benthic siphonophores (physonectae: Rhodaliidae) and descriptions of three new species from indonesia and south africa. Systematics and Biodiversity 2:223–49.</w:t>
       </w:r>
     </w:p>
     <w:bookmarkEnd w:id="42"/>
@@ -3793,22 +3103,7 @@
         <w:pStyle w:val="Bibliography"/>
       </w:pPr>
       <w:r>
-        <w:t xml:space="preserve">Ingram, T. &amp; Mahler, D.L. (2013). SURFACE: Detecting convergent evolution from comparative data by fitting ornstein-uhlenbeck models with stepwise akaike information criterion.</w:t>
-      </w:r>
-      <w:r>
-        <w:t xml:space="preserve"> </w:t>
-      </w:r>
-      <w:r>
-        <w:rPr>
-          <w:i/>
-        </w:rPr>
-        <w:t xml:space="preserve">Methods in ecology and evolution</w:t>
-      </w:r>
-      <w:r>
-        <w:t xml:space="preserve">, 4, 416–425.</w:t>
-      </w:r>
-      <w:r>
-        <w:t xml:space="preserve"> </w:t>
+        <w:t xml:space="preserve">Ingram T, Mahler DL. 2013. SURFACE: Detecting convergent evolution from comparative data by fitting ornstein-uhlenbeck models with stepwise akaike information criterion. Methods in ecology and evolution 4:416–25.</w:t>
       </w:r>
     </w:p>
     <w:bookmarkEnd w:id="43"/>
@@ -3818,22 +3113,7 @@
         <w:pStyle w:val="Bibliography"/>
       </w:pPr>
       <w:r>
-        <w:t xml:space="preserve">Jombart, T., Devillard, S., &amp; Balloux, F. (2010). Discriminant analysis of principal components: A new method for the analysis of genetically structured populations.</w:t>
-      </w:r>
-      <w:r>
-        <w:t xml:space="preserve"> </w:t>
-      </w:r>
-      <w:r>
-        <w:rPr>
-          <w:i/>
-        </w:rPr>
-        <w:t xml:space="preserve">BMC genetics</w:t>
-      </w:r>
-      <w:r>
-        <w:t xml:space="preserve">, 11, 94.</w:t>
-      </w:r>
-      <w:r>
-        <w:t xml:space="preserve"> </w:t>
+        <w:t xml:space="preserve">Jombart T, Devillard S, Balloux F. 2010. Discriminant analysis of principal components: A new method for the analysis of genetically structured populations. BMC genetics 11:94.</w:t>
       </w:r>
     </w:p>
     <w:bookmarkEnd w:id="44"/>
@@ -3843,22 +3123,7 @@
         <w:pStyle w:val="Bibliography"/>
       </w:pPr>
       <w:r>
-        <w:t xml:space="preserve">Mackie, G.O., Pugh, P.R., &amp; Purcell, J.E. (1987). Siphonophore Biology.</w:t>
-      </w:r>
-      <w:r>
-        <w:t xml:space="preserve"> </w:t>
-      </w:r>
-      <w:r>
-        <w:rPr>
-          <w:i/>
-        </w:rPr>
-        <w:t xml:space="preserve">Advances in Marine Biology</w:t>
-      </w:r>
-      <w:r>
-        <w:t xml:space="preserve">, 24, 97–262.</w:t>
-      </w:r>
-      <w:r>
-        <w:t xml:space="preserve"> </w:t>
+        <w:t xml:space="preserve">Mackie GO, Pugh PR, Purcell JE. 1987. Siphonophore Biology. Advances in Marine Biology 24:97–262.</w:t>
       </w:r>
     </w:p>
     <w:bookmarkEnd w:id="45"/>
@@ -3868,22 +3133,7 @@
         <w:pStyle w:val="Bibliography"/>
       </w:pPr>
       <w:r>
-        <w:t xml:space="preserve">Mapstone, G.M. (2014). Global diversity and review of siphonophorae (cnidaria: Hydrozoa).</w:t>
-      </w:r>
-      <w:r>
-        <w:t xml:space="preserve"> </w:t>
-      </w:r>
-      <w:r>
-        <w:rPr>
-          <w:i/>
-        </w:rPr>
-        <w:t xml:space="preserve">PLoS One</w:t>
-      </w:r>
-      <w:r>
-        <w:t xml:space="preserve">, 9, e87737.</w:t>
-      </w:r>
-      <w:r>
-        <w:t xml:space="preserve"> </w:t>
+        <w:t xml:space="preserve">Mapstone GM. 2014. Global diversity and review of siphonophorae (cnidaria: Hydrozoa). PLoS One 9:e87737.</w:t>
       </w:r>
     </w:p>
     <w:bookmarkEnd w:id="46"/>
@@ -3893,10 +3143,7 @@
         <w:pStyle w:val="Bibliography"/>
       </w:pPr>
       <w:r>
-        <w:t xml:space="preserve">Mariscal, R.N. (1974). Nematocysts.</w:t>
-      </w:r>
-      <w:r>
-        <w:t xml:space="preserve"> </w:t>
+        <w:t xml:space="preserve">Mariscal RN. 1974. Nematocysts..</w:t>
       </w:r>
     </w:p>
     <w:bookmarkEnd w:id="47"/>
@@ -3906,22 +3153,7 @@
         <w:pStyle w:val="Bibliography"/>
       </w:pPr>
       <w:r>
-        <w:t xml:space="preserve">Mitra, A. (2009). Are closure terms appropriate or necessary descriptors of zooplankton loss in nutrient–phytoplankton–zooplankton type models?</w:t>
-      </w:r>
-      <w:r>
-        <w:t xml:space="preserve"> </w:t>
-      </w:r>
-      <w:r>
-        <w:rPr>
-          <w:i/>
-        </w:rPr>
-        <w:t xml:space="preserve">Ecological Modelling</w:t>
-      </w:r>
-      <w:r>
-        <w:t xml:space="preserve">, 220, 611–620.</w:t>
-      </w:r>
-      <w:r>
-        <w:t xml:space="preserve"> </w:t>
+        <w:t xml:space="preserve">Mitra A. 2009. Are closure terms appropriate or necessary descriptors of zooplankton loss in nutrient–phytoplankton–zooplankton type models? Ecological Modelling 220:611–20.</w:t>
       </w:r>
     </w:p>
     <w:bookmarkEnd w:id="48"/>
@@ -3931,22 +3163,7 @@
         <w:pStyle w:val="Bibliography"/>
       </w:pPr>
       <w:r>
-        <w:t xml:space="preserve">Munro, C., Siebert, S., Zapata, F., Howison, M., Serrano, A.D., Church, S.H., Goetz, F.E., Pugh, P.R., Haddock, S.H., &amp; Dunn, C.W. (2018). Improved phylogenetic resolution within siphonophora (cnidaria) with implications for trait evolution.</w:t>
-      </w:r>
-      <w:r>
-        <w:t xml:space="preserve"> </w:t>
-      </w:r>
-      <w:r>
-        <w:rPr>
-          <w:i/>
-        </w:rPr>
-        <w:t xml:space="preserve">Molecular Phylogenetics and Evolution</w:t>
-      </w:r>
-      <w:r>
-        <w:t xml:space="preserve">,</w:t>
-      </w:r>
-      <w:r>
-        <w:t xml:space="preserve"> </w:t>
+        <w:t xml:space="preserve">Munro C, Siebert S, Zapata F, Howison M, Serrano AD, Church SH, Goetz FE, Pugh PR, Haddock SH, Dunn CW. 2018. Improved phylogenetic resolution within siphonophora (cnidaria) with implications for trait evolution. Molecular Phylogenetics and Evolution.</w:t>
       </w:r>
     </w:p>
     <w:bookmarkEnd w:id="49"/>
@@ -3956,22 +3173,7 @@
         <w:pStyle w:val="Bibliography"/>
       </w:pPr>
       <w:r>
-        <w:t xml:space="preserve">Pennell, M.W., FitzJohn, R.G., Cornwell, W.K., &amp; Harmon, L.J. (2015). Model adequacy and the macroevolution of angiosperm functional traits.</w:t>
-      </w:r>
-      <w:r>
-        <w:t xml:space="preserve"> </w:t>
-      </w:r>
-      <w:r>
-        <w:rPr>
-          <w:i/>
-        </w:rPr>
-        <w:t xml:space="preserve">The American Naturalist</w:t>
-      </w:r>
-      <w:r>
-        <w:t xml:space="preserve">, 186, E33–E50.</w:t>
-      </w:r>
-      <w:r>
-        <w:t xml:space="preserve"> </w:t>
+        <w:t xml:space="preserve">Pennell MW, FitzJohn RG, Cornwell WK, Harmon LJ. 2015. Model adequacy and the macroevolution of angiosperm functional traits. The American Naturalist 186:E33–E50.</w:t>
       </w:r>
     </w:p>
     <w:bookmarkEnd w:id="50"/>
@@ -3981,28 +3183,7 @@
         <w:pStyle w:val="Bibliography"/>
       </w:pPr>
       <w:r>
-        <w:t xml:space="preserve">Pugh, P. (1983).</w:t>
-      </w:r>
-      <w:r>
-        <w:t xml:space="preserve"> </w:t>
-      </w:r>
-      <w:r>
-        <w:rPr>
-          <w:i/>
-        </w:rPr>
-        <w:t xml:space="preserve">Benthic siphonophores: A review of the family rhodaliidai (siphonophora, physonectae).</w:t>
-      </w:r>
-      <w:r>
-        <w:rPr>
-          <w:i/>
-        </w:rPr>
-        <w:t xml:space="preserve"> </w:t>
-      </w:r>
-      <w:r>
-        <w:t xml:space="preserve">Royal Society,</w:t>
-      </w:r>
-      <w:r>
-        <w:t xml:space="preserve"> </w:t>
+        <w:t xml:space="preserve">Pugh P. 1983. Benthic siphonophores: A review of the family rhodaliidai (siphonophora, physonectae) Royal Society.</w:t>
       </w:r>
     </w:p>
     <w:bookmarkEnd w:id="51"/>
@@ -4012,22 +3193,7 @@
         <w:pStyle w:val="Bibliography"/>
       </w:pPr>
       <w:r>
-        <w:t xml:space="preserve">Pugh, P. (2001). A review of the genus erenna bedot, 1904 (siphonophora, physonectae).</w:t>
-      </w:r>
-      <w:r>
-        <w:t xml:space="preserve"> </w:t>
-      </w:r>
-      <w:r>
-        <w:rPr>
-          <w:i/>
-        </w:rPr>
-        <w:t xml:space="preserve">BULLETIN-NATURAL HISTORY MUSEUM ZOOLOGY SERIES</w:t>
-      </w:r>
-      <w:r>
-        <w:t xml:space="preserve">, 67, 169–182.</w:t>
-      </w:r>
-      <w:r>
-        <w:t xml:space="preserve"> </w:t>
+        <w:t xml:space="preserve">Pugh P. 2001. A review of the genus erenna bedot, 1904 (siphonophora, physonectae). BULLETIN-NATURAL HISTORY MUSEUM ZOOLOGY SERIES 67:169–82.</w:t>
       </w:r>
     </w:p>
     <w:bookmarkEnd w:id="52"/>
@@ -4037,22 +3203,7 @@
         <w:pStyle w:val="Bibliography"/>
       </w:pPr>
       <w:r>
-        <w:t xml:space="preserve">Pugh, P. &amp; Baxter, E. (2014). A review of the physonect siphonophore genera halistemma (family agalmatidae) and stephanomia (family stephanomiidae).</w:t>
-      </w:r>
-      <w:r>
-        <w:t xml:space="preserve"> </w:t>
-      </w:r>
-      <w:r>
-        <w:rPr>
-          <w:i/>
-        </w:rPr>
-        <w:t xml:space="preserve">Zootaxa</w:t>
-      </w:r>
-      <w:r>
-        <w:t xml:space="preserve">, 3897, 1–111.</w:t>
-      </w:r>
-      <w:r>
-        <w:t xml:space="preserve"> </w:t>
+        <w:t xml:space="preserve">Pugh P, Baxter E. 2014. A review of the physonect siphonophore genera halistemma (family agalmatidae) and stephanomia (family stephanomiidae). Zootaxa 3897:1–111.</w:t>
       </w:r>
     </w:p>
     <w:bookmarkEnd w:id="53"/>
@@ -4062,22 +3213,7 @@
         <w:pStyle w:val="Bibliography"/>
       </w:pPr>
       <w:r>
-        <w:t xml:space="preserve">Pugh, P. &amp; Haddock, S. (2010). Three new species of remosiid siphonophore (siphonophora: Physonectae).</w:t>
-      </w:r>
-      <w:r>
-        <w:t xml:space="preserve"> </w:t>
-      </w:r>
-      <w:r>
-        <w:rPr>
-          <w:i/>
-        </w:rPr>
-        <w:t xml:space="preserve">Journal of the Marine Biological Association of the United Kingdom</w:t>
-      </w:r>
-      <w:r>
-        <w:t xml:space="preserve">, 90, 1119–1143.</w:t>
-      </w:r>
-      <w:r>
-        <w:t xml:space="preserve"> </w:t>
+        <w:t xml:space="preserve">Pugh P, Haddock S. 2010. Three new species of remosiid siphonophore (siphonophora: Physonectae). Journal of the Marine Biological Association of the United Kingdom 90:1119–43.</w:t>
       </w:r>
     </w:p>
     <w:bookmarkEnd w:id="54"/>
@@ -4087,22 +3223,7 @@
         <w:pStyle w:val="Bibliography"/>
       </w:pPr>
       <w:r>
-        <w:t xml:space="preserve">Pugh, P. &amp; Harbison, G. (1986). New observations on a rare physonect siphonophore, lychnagalma utricularia (claus, 1879).</w:t>
-      </w:r>
-      <w:r>
-        <w:t xml:space="preserve"> </w:t>
-      </w:r>
-      <w:r>
-        <w:rPr>
-          <w:i/>
-        </w:rPr>
-        <w:t xml:space="preserve">Journal of the Marine Biological Association of the United Kingdom</w:t>
-      </w:r>
-      <w:r>
-        <w:t xml:space="preserve">, 66, 695–710.</w:t>
-      </w:r>
-      <w:r>
-        <w:t xml:space="preserve"> </w:t>
+        <w:t xml:space="preserve">Pugh P, Harbison G. 1986. New observations on a rare physonect siphonophore, lychnagalma utricularia (claus, 1879). Journal of the Marine Biological Association of the United Kingdom 66:695–710.</w:t>
       </w:r>
     </w:p>
     <w:bookmarkEnd w:id="55"/>
@@ -4112,22 +3233,7 @@
         <w:pStyle w:val="Bibliography"/>
       </w:pPr>
       <w:r>
-        <w:t xml:space="preserve">Pugh, P. &amp; Youngbluth, M. (1988). Two new species of prayine siphonophore (calycophorae, prayidae) collected by the submersibles johnson-sea-link i and ii.</w:t>
-      </w:r>
-      <w:r>
-        <w:t xml:space="preserve"> </w:t>
-      </w:r>
-      <w:r>
-        <w:rPr>
-          <w:i/>
-        </w:rPr>
-        <w:t xml:space="preserve">Journal of Plankton Research</w:t>
-      </w:r>
-      <w:r>
-        <w:t xml:space="preserve">, 10, 637–657.</w:t>
-      </w:r>
-      <w:r>
-        <w:t xml:space="preserve"> </w:t>
+        <w:t xml:space="preserve">Pugh P, Youngbluth M. 1988. Two new species of prayine siphonophore (calycophorae, prayidae) collected by the submersibles johnson-sea-link i and ii. Journal of Plankton Research 10:637–57.</w:t>
       </w:r>
     </w:p>
     <w:bookmarkEnd w:id="56"/>
@@ -4137,22 +3243,7 @@
         <w:pStyle w:val="Bibliography"/>
       </w:pPr>
       <w:r>
-        <w:t xml:space="preserve">Purcell, J. (1981). Dietary composition and diel feeding patterns of epipelagic siphonophores.</w:t>
-      </w:r>
-      <w:r>
-        <w:t xml:space="preserve"> </w:t>
-      </w:r>
-      <w:r>
-        <w:rPr>
-          <w:i/>
-        </w:rPr>
-        <w:t xml:space="preserve">Marine Biology</w:t>
-      </w:r>
-      <w:r>
-        <w:t xml:space="preserve">, 65, 83–90.</w:t>
-      </w:r>
-      <w:r>
-        <w:t xml:space="preserve"> </w:t>
+        <w:t xml:space="preserve">Purcell J. 1981. Dietary composition and diel feeding patterns of epipelagic siphonophores. Marine Biology 65:83–90.</w:t>
       </w:r>
     </w:p>
     <w:bookmarkEnd w:id="57"/>
@@ -4162,22 +3253,7 @@
         <w:pStyle w:val="Bibliography"/>
       </w:pPr>
       <w:r>
-        <w:t xml:space="preserve">Purcell, J.E. (1984). The functions of nematocysts in prey capture by epipelagic siphonophores (coelenterata, hydrozoa).</w:t>
-      </w:r>
-      <w:r>
-        <w:t xml:space="preserve"> </w:t>
-      </w:r>
-      <w:r>
-        <w:rPr>
-          <w:i/>
-        </w:rPr>
-        <w:t xml:space="preserve">The Biological Bulletin</w:t>
-      </w:r>
-      <w:r>
-        <w:t xml:space="preserve">, 166, 310–327.</w:t>
-      </w:r>
-      <w:r>
-        <w:t xml:space="preserve"> </w:t>
+        <w:t xml:space="preserve">Purcell JE. 1984. The functions of nematocysts in prey capture by epipelagic siphonophores (coelenterata, hydrozoa). The Biological Bulletin 166:310–27.</w:t>
       </w:r>
     </w:p>
     <w:bookmarkEnd w:id="58"/>
@@ -4187,22 +3263,7 @@
         <w:pStyle w:val="Bibliography"/>
       </w:pPr>
       <w:r>
-        <w:t xml:space="preserve">Revell, L.J. (2012). Phytools: An r package for phylogenetic comparative biology (and other things).</w:t>
-      </w:r>
-      <w:r>
-        <w:t xml:space="preserve"> </w:t>
-      </w:r>
-      <w:r>
-        <w:rPr>
-          <w:i/>
-        </w:rPr>
-        <w:t xml:space="preserve">Methods in Ecology and Evolution</w:t>
-      </w:r>
-      <w:r>
-        <w:t xml:space="preserve">, 3, 217–223.</w:t>
-      </w:r>
-      <w:r>
-        <w:t xml:space="preserve"> </w:t>
+        <w:t xml:space="preserve">Revell LJ. 2012. Phytools: An r package for phylogenetic comparative biology (and other things). Methods in Ecology and Evolution 3:217–23.</w:t>
       </w:r>
     </w:p>
     <w:bookmarkEnd w:id="59"/>
@@ -4212,22 +3273,7 @@
         <w:pStyle w:val="Bibliography"/>
       </w:pPr>
       <w:r>
-        <w:t xml:space="preserve">Revell, L.J. &amp; Chamberlain, S.A. (2014). Rphylip: An r interface for phylip.</w:t>
-      </w:r>
-      <w:r>
-        <w:t xml:space="preserve"> </w:t>
-      </w:r>
-      <w:r>
-        <w:rPr>
-          <w:i/>
-        </w:rPr>
-        <w:t xml:space="preserve">Methods in Ecology and Evolution</w:t>
-      </w:r>
-      <w:r>
-        <w:t xml:space="preserve">, 5, 976–981.</w:t>
-      </w:r>
-      <w:r>
-        <w:t xml:space="preserve"> </w:t>
+        <w:t xml:space="preserve">Revell LJ, Chamberlain SA. 2014. Rphylip: An r interface for phylip. Methods in Ecology and Evolution 5:976–81.</w:t>
       </w:r>
     </w:p>
     <w:bookmarkEnd w:id="60"/>
@@ -4237,22 +3283,7 @@
         <w:pStyle w:val="Bibliography"/>
       </w:pPr>
       <w:r>
-        <w:t xml:space="preserve">Siebert, S., Pugh, P.R., Haddock, S.H., &amp; Dunn, C.W. (2013). Re-evaluation of characters in apolemiidae (siphonophora), with description of two new species from monterey bay, california.</w:t>
-      </w:r>
-      <w:r>
-        <w:t xml:space="preserve"> </w:t>
-      </w:r>
-      <w:r>
-        <w:rPr>
-          <w:i/>
-        </w:rPr>
-        <w:t xml:space="preserve">Zootaxa</w:t>
-      </w:r>
-      <w:r>
-        <w:t xml:space="preserve">, 3702, 201–232.</w:t>
-      </w:r>
-      <w:r>
-        <w:t xml:space="preserve"> </w:t>
+        <w:t xml:space="preserve">Siebert S, Pugh PR, Haddock SH, Dunn CW. 2013. Re-evaluation of characters in apolemiidae (siphonophora), with description of two new species from monterey bay, california. Zootaxa 3702:201–32.</w:t>
       </w:r>
     </w:p>
     <w:bookmarkEnd w:id="61"/>
@@ -4262,28 +3293,7 @@
         <w:pStyle w:val="Bibliography"/>
       </w:pPr>
       <w:r>
-        <w:t xml:space="preserve">Skaer, R. (1988).</w:t>
-      </w:r>
-      <w:r>
-        <w:t xml:space="preserve"> </w:t>
-      </w:r>
-      <w:r>
-        <w:rPr>
-          <w:i/>
-        </w:rPr>
-        <w:t xml:space="preserve">The formation of cnidocyte patterns in siphonophores.</w:t>
-      </w:r>
-      <w:r>
-        <w:rPr>
-          <w:i/>
-        </w:rPr>
-        <w:t xml:space="preserve"> </w:t>
-      </w:r>
-      <w:r>
-        <w:t xml:space="preserve">Academic Press New York,</w:t>
-      </w:r>
-      <w:r>
-        <w:t xml:space="preserve"> </w:t>
+        <w:t xml:space="preserve">Skaer R. 1988. The formation of cnidocyte patterns in siphonophores Academic Press New York.</w:t>
       </w:r>
     </w:p>
     <w:bookmarkEnd w:id="62"/>
@@ -4293,10 +3303,7 @@
         <w:pStyle w:val="Bibliography"/>
       </w:pPr>
       <w:r>
-        <w:t xml:space="preserve">Skaer, R. (1991). Remodelling during the development of nematocysts in a siphonophore. 216, 685–689.</w:t>
-      </w:r>
-      <w:r>
-        <w:t xml:space="preserve"> </w:t>
+        <w:t xml:space="preserve">Skaer R. 1991. Remodelling during the development of nematocysts in a siphonophore. In: Hydrobiologia Springer. pp. 685–89.</w:t>
       </w:r>
     </w:p>
     <w:bookmarkEnd w:id="63"/>
@@ -4306,22 +3313,7 @@
         <w:pStyle w:val="Bibliography"/>
       </w:pPr>
       <w:r>
-        <w:t xml:space="preserve">Sugiura, N. (1978). Further analysts of the data by akaike’s information criterion and the finite corrections: Further analysts of the data by akaike’s.</w:t>
-      </w:r>
-      <w:r>
-        <w:t xml:space="preserve"> </w:t>
-      </w:r>
-      <w:r>
-        <w:rPr>
-          <w:i/>
-        </w:rPr>
-        <w:t xml:space="preserve">Communications in Statistics-Theory and Methods</w:t>
-      </w:r>
-      <w:r>
-        <w:t xml:space="preserve">, 7, 13–26.</w:t>
-      </w:r>
-      <w:r>
-        <w:t xml:space="preserve"> </w:t>
+        <w:t xml:space="preserve">Sugiura N. 1978. Further analysts of the data by akaike’s information criterion and the finite corrections: Further analysts of the data by akaike’s. Communications in Statistics-Theory and Methods 7:13–26.</w:t>
       </w:r>
     </w:p>
     <w:bookmarkEnd w:id="64"/>
@@ -4331,25 +3323,7 @@
         <w:pStyle w:val="Bibliography"/>
       </w:pPr>
       <w:r>
-        <w:t xml:space="preserve">Thomason, J. (1988). The allometry of nematocysts.</w:t>
-      </w:r>
-      <w:r>
-        <w:t xml:space="preserve"> </w:t>
-      </w:r>
-      <w:r>
-        <w:rPr>
-          <w:i/>
-        </w:rPr>
-        <w:t xml:space="preserve">The biology of nematocysts</w:t>
-      </w:r>
-      <w:r>
-        <w:t xml:space="preserve"> </w:t>
-      </w:r>
-      <w:r>
-        <w:t xml:space="preserve">(pp. 575–588). Elsevier.</w:t>
-      </w:r>
-      <w:r>
-        <w:t xml:space="preserve"> </w:t>
+        <w:t xml:space="preserve">Thomason J. 1988. The allometry of nematocysts. In: The biology of nematocysts Elsevier. pp. 575–88.</w:t>
       </w:r>
     </w:p>
     <w:bookmarkEnd w:id="65"/>
@@ -4359,28 +3333,7 @@
         <w:pStyle w:val="Bibliography"/>
       </w:pPr>
       <w:r>
-        <w:t xml:space="preserve">Totton, A.K. &amp; Bargmann, H.E. (1965).</w:t>
-      </w:r>
-      <w:r>
-        <w:t xml:space="preserve"> </w:t>
-      </w:r>
-      <w:r>
-        <w:rPr>
-          <w:i/>
-        </w:rPr>
-        <w:t xml:space="preserve">A synopsis of the siphonophora.</w:t>
-      </w:r>
-      <w:r>
-        <w:rPr>
-          <w:i/>
-        </w:rPr>
-        <w:t xml:space="preserve"> </w:t>
-      </w:r>
-      <w:r>
-        <w:t xml:space="preserve">British Museum (Natural History),</w:t>
-      </w:r>
-      <w:r>
-        <w:t xml:space="preserve"> </w:t>
+        <w:t xml:space="preserve">Totton AK, Bargmann HE. 1965. A synopsis of the siphonophora British Museum (Natural History).</w:t>
       </w:r>
     </w:p>
     <w:bookmarkEnd w:id="66"/>
@@ -4390,22 +3343,7 @@
         <w:pStyle w:val="Bibliography"/>
       </w:pPr>
       <w:r>
-        <w:t xml:space="preserve">Uyeda, J.C., Zenil-Ferguson, R., &amp; Pennell, M.W. (2018). Rethinking phylogenetic comparative methods.</w:t>
-      </w:r>
-      <w:r>
-        <w:t xml:space="preserve"> </w:t>
-      </w:r>
-      <w:r>
-        <w:rPr>
-          <w:i/>
-        </w:rPr>
-        <w:t xml:space="preserve">Systematic Biology</w:t>
-      </w:r>
-      <w:r>
-        <w:t xml:space="preserve">, 67, 1091–1109.</w:t>
-      </w:r>
-      <w:r>
-        <w:t xml:space="preserve"> </w:t>
+        <w:t xml:space="preserve">Uyeda JC, Zenil-Ferguson R, Pennell MW. 2018. Rethinking phylogenetic comparative methods. Systematic Biology 67:1091–1109.</w:t>
       </w:r>
     </w:p>
     <w:bookmarkEnd w:id="67"/>
@@ -4415,22 +3353,7 @@
         <w:pStyle w:val="Bibliography"/>
       </w:pPr>
       <w:r>
-        <w:t xml:space="preserve">Wagner, G.P. (1996). Homologues, natural kinds and the evolution of modularity.</w:t>
-      </w:r>
-      <w:r>
-        <w:t xml:space="preserve"> </w:t>
-      </w:r>
-      <w:r>
-        <w:rPr>
-          <w:i/>
-        </w:rPr>
-        <w:t xml:space="preserve">American Zoologist</w:t>
-      </w:r>
-      <w:r>
-        <w:t xml:space="preserve">, 36, 36–43.</w:t>
-      </w:r>
-      <w:r>
-        <w:t xml:space="preserve"> </w:t>
+        <w:t xml:space="preserve">Wagner GP. 1996. Homologues, natural kinds and the evolution of modularity. American Zoologist 36:36–43.</w:t>
       </w:r>
     </w:p>
     <w:bookmarkEnd w:id="68"/>
@@ -4440,22 +3363,7 @@
         <w:pStyle w:val="Bibliography"/>
       </w:pPr>
       <w:r>
-        <w:t xml:space="preserve">Werner, B. (1965). Die nesselkapseln der cnidaria, mit besonderer berücksichtigung der hydroida.</w:t>
-      </w:r>
-      <w:r>
-        <w:t xml:space="preserve"> </w:t>
-      </w:r>
-      <w:r>
-        <w:rPr>
-          <w:i/>
-        </w:rPr>
-        <w:t xml:space="preserve">Helgoländer wissenschaftliche Meeresuntersuchungen</w:t>
-      </w:r>
-      <w:r>
-        <w:t xml:space="preserve">, 12, 1.</w:t>
-      </w:r>
-      <w:r>
-        <w:t xml:space="preserve"> </w:t>
+        <w:t xml:space="preserve">Werner B. 1965. Die nesselkapseln der cnidaria, mit besonderer berücksichtigung der hydroida. Helgoländer wissenschaftliche Meeresuntersuchungen 12:1.</w:t>
       </w:r>
     </w:p>
     <w:bookmarkEnd w:id="69"/>
@@ -4465,22 +3373,7 @@
         <w:pStyle w:val="Bibliography"/>
       </w:pPr>
       <w:r>
-        <w:t xml:space="preserve">Winemiller, K.O., Fitzgerald, D.B., Bower, L.M., &amp; Pianka, E.R. (2015). Functional traits, convergent evolution, and periodic tables of niches.</w:t>
-      </w:r>
-      <w:r>
-        <w:t xml:space="preserve"> </w:t>
-      </w:r>
-      <w:r>
-        <w:rPr>
-          <w:i/>
-        </w:rPr>
-        <w:t xml:space="preserve">Ecology letters</w:t>
-      </w:r>
-      <w:r>
-        <w:t xml:space="preserve">, 18, 737–751.</w:t>
-      </w:r>
-      <w:r>
-        <w:t xml:space="preserve"> </w:t>
+        <w:t xml:space="preserve">Winemiller KO, Fitzgerald DB, Bower LM, Pianka ER. 2015. Functional traits, convergent evolution, and periodic tables of niches. Ecology letters 18:737–51.</w:t>
       </w:r>
     </w:p>
     <w:bookmarkEnd w:id="70"/>

</xml_diff>